<commit_message>
Poblacion 1 y 2 listas
</commit_message>
<xml_diff>
--- a/ProyectoII/HipZ.docx
+++ b/ProyectoII/HipZ.docx
@@ -45,7 +45,7 @@
         </w:pict>
       </w:r>
     </w:p>
-    <w:bookmarkStart w:id="21" w:name="pruebas-de-hipótesis"/>
+    <w:bookmarkStart w:id="22" w:name="pruebas-de-hipótesis"/>
     <w:p>
       <w:pPr>
         <w:pStyle w:val="Heading1"/>
@@ -102,7 +102,7 @@
         <w:pStyle w:val="BodyText"/>
       </w:pPr>
       <w:r>
-        <w:t xml:space="preserve">Del enunciado tenemos:</w:t>
+        <w:t xml:space="preserve">Del enunciado tenemos las siguientes hipótesis:</w:t>
       </w:r>
     </w:p>
     <w:p>
@@ -1320,7 +1320,1744 @@
       </w:r>
     </w:p>
     <w:bookmarkEnd w:id="20"/>
+    <w:bookmarkStart w:id="21" w:name="X6ed33d5c6035c4d39198ff6decbde533b8ade27"/>
+    <w:p>
+      <w:pPr>
+        <w:pStyle w:val="Heading2"/>
+      </w:pPr>
+      <w:r>
+        <w:t xml:space="preserve">Diferencia de promedios con Distribución Z (2 poblaciones).</w:t>
+      </w:r>
+    </w:p>
+    <w:p>
+      <w:pPr>
+        <w:pStyle w:val="FirstParagraph"/>
+      </w:pPr>
+      <w:r>
+        <w:t xml:space="preserve">Tomando como base las poblaciones utilizadas para un Intervalo de Confianza de una diferencia de promedios usando distribución Z, tenemos lo siguiente:</w:t>
+      </w:r>
+    </w:p>
+    <w:p>
+      <w:pPr>
+        <w:pStyle w:val="BodyText"/>
+      </w:pPr>
+      <w:r>
+        <w:t xml:space="preserve">Sean X e Y variables aleatorias, donde:</w:t>
+      </w:r>
+    </w:p>
+    <w:p>
+      <w:pPr>
+        <w:pStyle w:val="BodyText"/>
+      </w:pPr>
+      <w:r>
+        <w:rPr>
+          <w:bCs/>
+          <w:b/>
+        </w:rPr>
+        <w:t xml:space="preserve">X:</w:t>
+      </w:r>
+      <w:r>
+        <w:t xml:space="preserve"> </w:t>
+      </w:r>
+      <w:r>
+        <w:t xml:space="preserve">Población de personas menores a 40 años.</w:t>
+      </w:r>
+    </w:p>
+    <w:p>
+      <w:pPr>
+        <w:pStyle w:val="BodyText"/>
+      </w:pPr>
+      <w:r>
+        <w:rPr>
+          <w:bCs/>
+          <w:b/>
+        </w:rPr>
+        <w:t xml:space="preserve">Y:</w:t>
+      </w:r>
+      <w:r>
+        <w:t xml:space="preserve"> </w:t>
+      </w:r>
+      <w:r>
+        <w:t xml:space="preserve">Población de personas mayores a 39 años.</w:t>
+      </w:r>
+    </w:p>
+    <w:p>
+      <w:pPr>
+        <w:pStyle w:val="BodyText"/>
+      </w:pPr>
+      <w:r>
+        <w:rPr>
+          <w:bCs/>
+          <w:b/>
+        </w:rPr>
+        <w:t xml:space="preserve">Nos planteamos si la media del interés en la política es la misma para el grupo de personas menores a 40 años y el grupo de personas mayores a 39 años.</w:t>
+      </w:r>
+    </w:p>
+    <w:p>
+      <w:pPr>
+        <w:pStyle w:val="BodyText"/>
+      </w:pPr>
+      <w:r>
+        <w:t xml:space="preserve">Del enunciado tenemos las siguientes hipótesis:</w:t>
+      </w:r>
+    </w:p>
+    <w:p>
+      <w:pPr>
+        <w:pStyle w:val="BodyText"/>
+      </w:pPr>
+      <m:oMath>
+        <m:sSub>
+          <m:e>
+            <m:r>
+              <m:t>H</m:t>
+            </m:r>
+          </m:e>
+          <m:sub>
+            <m:r>
+              <m:t>0</m:t>
+            </m:r>
+          </m:sub>
+        </m:sSub>
+        <m:r>
+          <m:rPr>
+            <m:sty m:val="p"/>
+          </m:rPr>
+          <m:t>:</m:t>
+        </m:r>
+        <m:sSub>
+          <m:e>
+            <m:r>
+              <m:t>μ</m:t>
+            </m:r>
+          </m:e>
+          <m:sub>
+            <m:r>
+              <m:t>1</m:t>
+            </m:r>
+          </m:sub>
+        </m:sSub>
+        <m:r>
+          <m:rPr>
+            <m:sty m:val="p"/>
+          </m:rPr>
+          <m:t>=</m:t>
+        </m:r>
+        <m:sSub>
+          <m:e>
+            <m:r>
+              <m:t>μ</m:t>
+            </m:r>
+          </m:e>
+          <m:sub>
+            <m:r>
+              <m:t>2</m:t>
+            </m:r>
+          </m:sub>
+        </m:sSub>
+        <m:r>
+          <m:rPr>
+            <m:sty m:val="p"/>
+          </m:rPr>
+          <m:t>≈</m:t>
+        </m:r>
+        <m:sSub>
+          <m:e>
+            <m:r>
+              <m:t>μ</m:t>
+            </m:r>
+          </m:e>
+          <m:sub>
+            <m:r>
+              <m:t>1</m:t>
+            </m:r>
+          </m:sub>
+        </m:sSub>
+        <m:r>
+          <m:rPr>
+            <m:sty m:val="p"/>
+          </m:rPr>
+          <m:t>−</m:t>
+        </m:r>
+        <m:sSub>
+          <m:e>
+            <m:r>
+              <m:t>μ</m:t>
+            </m:r>
+          </m:e>
+          <m:sub>
+            <m:r>
+              <m:t>2</m:t>
+            </m:r>
+          </m:sub>
+        </m:sSub>
+        <m:r>
+          <m:rPr>
+            <m:sty m:val="p"/>
+          </m:rPr>
+          <m:t>=</m:t>
+        </m:r>
+        <m:r>
+          <m:t>0</m:t>
+        </m:r>
+      </m:oMath>
+    </w:p>
+    <w:p>
+      <w:pPr>
+        <w:pStyle w:val="BodyText"/>
+      </w:pPr>
+      <m:oMath>
+        <m:sSub>
+          <m:e>
+            <m:r>
+              <m:t>H</m:t>
+            </m:r>
+          </m:e>
+          <m:sub>
+            <m:r>
+              <m:t>1</m:t>
+            </m:r>
+          </m:sub>
+        </m:sSub>
+        <m:r>
+          <m:rPr>
+            <m:sty m:val="p"/>
+          </m:rPr>
+          <m:t>:</m:t>
+        </m:r>
+        <m:sSub>
+          <m:e>
+            <m:r>
+              <m:t>μ</m:t>
+            </m:r>
+          </m:e>
+          <m:sub>
+            <m:r>
+              <m:t>1</m:t>
+            </m:r>
+          </m:sub>
+        </m:sSub>
+        <m:r>
+          <m:rPr>
+            <m:sty m:val="p"/>
+          </m:rPr>
+          <m:t>≠</m:t>
+        </m:r>
+        <m:sSub>
+          <m:e>
+            <m:r>
+              <m:t>μ</m:t>
+            </m:r>
+          </m:e>
+          <m:sub>
+            <m:r>
+              <m:t>2</m:t>
+            </m:r>
+          </m:sub>
+        </m:sSub>
+      </m:oMath>
+    </w:p>
+    <w:p>
+      <w:pPr>
+        <w:pStyle w:val="BodyText"/>
+      </w:pPr>
+      <w:r>
+        <w:t xml:space="preserve">El tipo de prueba es de</w:t>
+      </w:r>
+      <w:r>
+        <w:t xml:space="preserve"> </w:t>
+      </w:r>
+      <w:r>
+        <w:rPr>
+          <w:iCs/>
+          <w:i/>
+        </w:rPr>
+        <w:t xml:space="preserve">Dos Colas</w:t>
+      </w:r>
+      <w:r>
+        <w:t xml:space="preserve"> </w:t>
+      </w:r>
+      <w:r>
+        <w:t xml:space="preserve">por lo que</w:t>
+      </w:r>
+      <w:r>
+        <w:t xml:space="preserve"> </w:t>
+      </w:r>
+      <m:oMath>
+        <m:sSub>
+          <m:e>
+            <m:r>
+              <m:t>H</m:t>
+            </m:r>
+          </m:e>
+          <m:sub>
+            <m:r>
+              <m:t>1</m:t>
+            </m:r>
+          </m:sub>
+        </m:sSub>
+      </m:oMath>
+      <w:r>
+        <w:t xml:space="preserve"> </w:t>
+      </w:r>
+      <w:r>
+        <w:t xml:space="preserve">nos presenta. También se utilizará la distribución</w:t>
+      </w:r>
+      <w:r>
+        <w:t xml:space="preserve"> </w:t>
+      </w:r>
+      <m:oMath>
+        <m:r>
+          <m:t>Z</m:t>
+        </m:r>
+      </m:oMath>
+    </w:p>
+    <w:p>
+      <w:pPr>
+        <w:pStyle w:val="BodyText"/>
+      </w:pPr>
+      <w:r>
+        <w:t xml:space="preserve">Para la implementación se utilizará la función z.test del paquete BSDA:</w:t>
+      </w:r>
+    </w:p>
+    <w:p>
+      <w:pPr>
+        <w:pStyle w:val="SourceCode"/>
+      </w:pPr>
+      <w:r>
+        <w:rPr>
+          <w:rStyle w:val="VerbatimChar"/>
+        </w:rPr>
+        <w:t xml:space="preserve">    BSDA::z.test(x, y, sigma.x, sigma.y, mu, alternative, conf.level)</w:t>
+      </w:r>
+    </w:p>
+    <w:p>
+      <w:pPr>
+        <w:pStyle w:val="FirstParagraph"/>
+      </w:pPr>
+      <w:r>
+        <w:t xml:space="preserve">en donde:</w:t>
+      </w:r>
+    </w:p>
+    <w:tbl>
+      <w:tblPr>
+        <w:tblStyle w:val="Table"/>
+        <w:tblW w:type="pct" w:w="5000"/>
+        <w:tblLook w:firstRow="1" w:lastRow="0" w:firstColumn="0" w:lastColumn="0" w:noHBand="0" w:noVBand="0" w:val="0020"/>
+      </w:tblPr>
+      <w:tblGrid>
+        <w:gridCol w:w="1635"/>
+        <w:gridCol w:w="6284"/>
+      </w:tblGrid>
+      <w:tr>
+        <w:trPr>
+          <w:tblHeader w:val="true"/>
+        </w:trPr>
+        <w:tc>
+          <w:tcPr/>
+          <w:p>
+            <w:pPr>
+              <w:pStyle w:val="Compact"/>
+              <w:jc w:val="left"/>
+            </w:pPr>
+            <w:r>
+              <w:t xml:space="preserve">Argumentos</w:t>
+            </w:r>
+          </w:p>
+        </w:tc>
+        <w:tc>
+          <w:tcPr/>
+          <w:p>
+            <w:pPr>
+              <w:pStyle w:val="Compact"/>
+              <w:jc w:val="left"/>
+            </w:pPr>
+            <w:r>
+              <w:t xml:space="preserve">Descripción</w:t>
+            </w:r>
+          </w:p>
+        </w:tc>
+      </w:tr>
+      <w:tr>
+        <w:tc>
+          <w:tcPr/>
+          <w:p>
+            <w:pPr>
+              <w:pStyle w:val="Compact"/>
+              <w:jc w:val="left"/>
+            </w:pPr>
+            <w:r>
+              <w:rPr>
+                <w:bCs/>
+                <w:b/>
+              </w:rPr>
+              <w:t xml:space="preserve">x:</w:t>
+            </w:r>
+          </w:p>
+        </w:tc>
+        <w:tc>
+          <w:tcPr/>
+          <w:p>
+            <w:pPr>
+              <w:pStyle w:val="Compact"/>
+              <w:jc w:val="left"/>
+            </w:pPr>
+            <w:r>
+              <w:t xml:space="preserve">vector de valores numéricos correspondiente a la población 1</w:t>
+            </w:r>
+          </w:p>
+        </w:tc>
+      </w:tr>
+      <w:tr>
+        <w:tc>
+          <w:tcPr/>
+          <w:p>
+            <w:pPr>
+              <w:pStyle w:val="Compact"/>
+              <w:jc w:val="left"/>
+            </w:pPr>
+            <w:r>
+              <w:rPr>
+                <w:bCs/>
+                <w:b/>
+              </w:rPr>
+              <w:t xml:space="preserve">y:</w:t>
+            </w:r>
+          </w:p>
+        </w:tc>
+        <w:tc>
+          <w:tcPr/>
+          <w:p>
+            <w:pPr>
+              <w:pStyle w:val="Compact"/>
+              <w:jc w:val="left"/>
+            </w:pPr>
+            <w:r>
+              <w:t xml:space="preserve">vector de valores numéricos correspondiente a la población 2</w:t>
+            </w:r>
+          </w:p>
+        </w:tc>
+      </w:tr>
+      <w:tr>
+        <w:tc>
+          <w:tcPr/>
+          <w:p>
+            <w:pPr>
+              <w:pStyle w:val="Compact"/>
+              <w:jc w:val="left"/>
+            </w:pPr>
+            <w:r>
+              <w:rPr>
+                <w:bCs/>
+                <w:b/>
+              </w:rPr>
+              <w:t xml:space="preserve">sigma.x:</w:t>
+            </w:r>
+          </w:p>
+        </w:tc>
+        <w:tc>
+          <w:tcPr/>
+          <w:p>
+            <w:pPr>
+              <w:pStyle w:val="Compact"/>
+              <w:jc w:val="left"/>
+            </w:pPr>
+            <w:r>
+              <w:t xml:space="preserve">desviación estándar de la población 1</w:t>
+            </w:r>
+          </w:p>
+        </w:tc>
+      </w:tr>
+      <w:tr>
+        <w:tc>
+          <w:tcPr/>
+          <w:p>
+            <w:pPr>
+              <w:pStyle w:val="Compact"/>
+              <w:jc w:val="left"/>
+            </w:pPr>
+            <w:r>
+              <w:rPr>
+                <w:bCs/>
+                <w:b/>
+              </w:rPr>
+              <w:t xml:space="preserve">sigma.y:</w:t>
+            </w:r>
+          </w:p>
+        </w:tc>
+        <w:tc>
+          <w:tcPr/>
+          <w:p>
+            <w:pPr>
+              <w:pStyle w:val="Compact"/>
+              <w:jc w:val="left"/>
+            </w:pPr>
+            <w:r>
+              <w:t xml:space="preserve">desviación estándar de la población 2</w:t>
+            </w:r>
+          </w:p>
+        </w:tc>
+      </w:tr>
+      <w:tr>
+        <w:tc>
+          <w:tcPr/>
+          <w:p>
+            <w:pPr>
+              <w:pStyle w:val="Compact"/>
+              <w:jc w:val="left"/>
+            </w:pPr>
+            <w:r>
+              <w:rPr>
+                <w:bCs/>
+                <w:b/>
+              </w:rPr>
+              <w:t xml:space="preserve">mu:</w:t>
+            </w:r>
+          </w:p>
+        </w:tc>
+        <w:tc>
+          <w:tcPr/>
+          <w:p>
+            <w:pPr>
+              <w:pStyle w:val="Compact"/>
+              <w:jc w:val="left"/>
+            </w:pPr>
+            <w:r>
+              <w:t xml:space="preserve">diferencia de medias especificada en la hipótesis nula</w:t>
+            </w:r>
+          </w:p>
+        </w:tc>
+      </w:tr>
+      <w:tr>
+        <w:tc>
+          <w:tcPr/>
+          <w:p>
+            <w:pPr>
+              <w:pStyle w:val="Compact"/>
+              <w:jc w:val="left"/>
+            </w:pPr>
+            <w:r>
+              <w:rPr>
+                <w:bCs/>
+                <w:b/>
+              </w:rPr>
+              <w:t xml:space="preserve">alternative:</w:t>
+            </w:r>
+          </w:p>
+        </w:tc>
+        <w:tc>
+          <w:tcPr/>
+          <w:p>
+            <w:pPr>
+              <w:pStyle w:val="Compact"/>
+              <w:jc w:val="left"/>
+            </w:pPr>
+            <w:r>
+              <w:t xml:space="preserve">tipo de prueba, se puede escoger entre</w:t>
+            </w:r>
+            <w:r>
+              <w:t xml:space="preserve"> </w:t>
+            </w:r>
+            <w:r>
+              <w:t xml:space="preserve">“</w:t>
+            </w:r>
+            <w:r>
+              <w:t xml:space="preserve">two.sided</w:t>
+            </w:r>
+            <w:r>
+              <w:t xml:space="preserve">”</w:t>
+            </w:r>
+            <w:r>
+              <w:t xml:space="preserve"> </w:t>
+            </w:r>
+            <w:r>
+              <w:t xml:space="preserve">para casos de dos colas,</w:t>
+            </w:r>
+            <w:r>
+              <w:t xml:space="preserve"> </w:t>
+            </w:r>
+            <w:r>
+              <w:t xml:space="preserve">“</w:t>
+            </w:r>
+            <w:r>
+              <w:t xml:space="preserve">greater</w:t>
+            </w:r>
+            <w:r>
+              <w:t xml:space="preserve">”</w:t>
+            </w:r>
+            <w:r>
+              <w:t xml:space="preserve"> </w:t>
+            </w:r>
+            <w:r>
+              <w:t xml:space="preserve">para caso de cola derecha y</w:t>
+            </w:r>
+            <w:r>
+              <w:t xml:space="preserve"> </w:t>
+            </w:r>
+            <w:r>
+              <w:t xml:space="preserve">“</w:t>
+            </w:r>
+            <w:r>
+              <w:t xml:space="preserve">less</w:t>
+            </w:r>
+            <w:r>
+              <w:t xml:space="preserve">”</w:t>
+            </w:r>
+            <w:r>
+              <w:t xml:space="preserve"> </w:t>
+            </w:r>
+            <w:r>
+              <w:t xml:space="preserve">para el caso de cola izquierda.</w:t>
+            </w:r>
+          </w:p>
+        </w:tc>
+      </w:tr>
+      <w:tr>
+        <w:tc>
+          <w:tcPr/>
+          <w:p>
+            <w:pPr>
+              <w:pStyle w:val="Compact"/>
+              <w:jc w:val="left"/>
+            </w:pPr>
+            <w:r>
+              <w:rPr>
+                <w:bCs/>
+                <w:b/>
+              </w:rPr>
+              <w:t xml:space="preserve">conf.level:</w:t>
+            </w:r>
+          </w:p>
+        </w:tc>
+        <w:tc>
+          <w:tcPr/>
+          <w:p>
+            <w:pPr>
+              <w:pStyle w:val="Compact"/>
+              <w:jc w:val="left"/>
+            </w:pPr>
+            <w:r>
+              <w:t xml:space="preserve">nivel de confianza dle intervalo. Tiene que ser un valor entre 0 y 1</w:t>
+            </w:r>
+          </w:p>
+        </w:tc>
+      </w:tr>
+    </w:tbl>
+    <w:p>
+      <w:pPr>
+        <w:pStyle w:val="BodyText"/>
+      </w:pPr>
+      <w:r>
+        <w:t xml:space="preserve">Variables requeridas para realizar la prueba:</w:t>
+      </w:r>
+    </w:p>
+    <w:tbl>
+      <w:tblPr>
+        <w:tblStyle w:val="Table"/>
+        <w:tblW w:type="pct" w:w="5000"/>
+        <w:tblLook w:firstRow="1" w:lastRow="0" w:firstColumn="0" w:lastColumn="0" w:noHBand="0" w:noVBand="0" w:val="0020"/>
+      </w:tblPr>
+      <w:tblGrid>
+        <w:gridCol w:w="1653"/>
+        <w:gridCol w:w="1914"/>
+        <w:gridCol w:w="4351"/>
+      </w:tblGrid>
+      <w:tr>
+        <w:trPr>
+          <w:tblHeader w:val="true"/>
+        </w:trPr>
+        <w:tc>
+          <w:tcPr/>
+          <w:p>
+            <w:pPr>
+              <w:pStyle w:val="Compact"/>
+              <w:jc w:val="left"/>
+            </w:pPr>
+            <w:r>
+              <w:t xml:space="preserve">Variables</w:t>
+            </w:r>
+          </w:p>
+        </w:tc>
+        <w:tc>
+          <w:tcPr/>
+          <w:p>
+            <w:pPr>
+              <w:pStyle w:val="Compact"/>
+              <w:jc w:val="left"/>
+            </w:pPr>
+            <w:r>
+              <w:t xml:space="preserve">Tipo</w:t>
+            </w:r>
+          </w:p>
+        </w:tc>
+        <w:tc>
+          <w:tcPr/>
+          <w:p>
+            <w:pPr>
+              <w:pStyle w:val="Compact"/>
+              <w:jc w:val="left"/>
+            </w:pPr>
+            <w:r>
+              <w:t xml:space="preserve">Descripción</w:t>
+            </w:r>
+          </w:p>
+        </w:tc>
+      </w:tr>
+      <w:tr>
+        <w:tc>
+          <w:tcPr/>
+          <w:p>
+            <w:pPr>
+              <w:pStyle w:val="Compact"/>
+              <w:jc w:val="left"/>
+            </w:pPr>
+            <w:r>
+              <w:rPr>
+                <w:bCs/>
+                <w:b/>
+              </w:rPr>
+              <w:t xml:space="preserve">interesPol1:</w:t>
+            </w:r>
+          </w:p>
+        </w:tc>
+        <w:tc>
+          <w:tcPr/>
+          <w:p>
+            <w:pPr>
+              <w:pStyle w:val="Compact"/>
+              <w:jc w:val="left"/>
+            </w:pPr>
+            <w:r>
+              <w:t xml:space="preserve">numérica</w:t>
+            </w:r>
+          </w:p>
+        </w:tc>
+        <w:tc>
+          <w:tcPr/>
+          <w:p>
+            <w:pPr>
+              <w:pStyle w:val="Compact"/>
+              <w:jc w:val="left"/>
+            </w:pPr>
+            <w:r>
+              <w:t xml:space="preserve">Valor entre 0 y 10 que se refiere al interés en la política de personas menores a 40 años.</w:t>
+            </w:r>
+          </w:p>
+        </w:tc>
+      </w:tr>
+      <w:tr>
+        <w:tc>
+          <w:tcPr/>
+          <w:p>
+            <w:pPr>
+              <w:pStyle w:val="Compact"/>
+              <w:jc w:val="left"/>
+            </w:pPr>
+            <w:r>
+              <w:rPr>
+                <w:bCs/>
+                <w:b/>
+              </w:rPr>
+              <w:t xml:space="preserve">interesPol2:</w:t>
+            </w:r>
+          </w:p>
+        </w:tc>
+        <w:tc>
+          <w:tcPr/>
+          <w:p>
+            <w:pPr>
+              <w:pStyle w:val="Compact"/>
+              <w:jc w:val="left"/>
+            </w:pPr>
+            <w:r>
+              <w:t xml:space="preserve">numérica</w:t>
+            </w:r>
+          </w:p>
+        </w:tc>
+        <w:tc>
+          <w:tcPr/>
+          <w:p>
+            <w:pPr>
+              <w:pStyle w:val="Compact"/>
+              <w:jc w:val="left"/>
+            </w:pPr>
+            <w:r>
+              <w:t xml:space="preserve">Valor entre 0 y 10 que se refiere al interés en la política de personas mayores a 39 años.</w:t>
+            </w:r>
+          </w:p>
+        </w:tc>
+      </w:tr>
+      <w:tr>
+        <w:tc>
+          <w:tcPr/>
+          <w:p>
+            <w:pPr>
+              <w:pStyle w:val="Compact"/>
+              <w:jc w:val="left"/>
+            </w:pPr>
+            <w:r>
+              <w:rPr>
+                <w:bCs/>
+                <w:b/>
+              </w:rPr>
+              <w:t xml:space="preserve">intPolDE1:</w:t>
+            </w:r>
+          </w:p>
+        </w:tc>
+        <w:tc>
+          <w:tcPr/>
+          <w:p>
+            <w:pPr>
+              <w:pStyle w:val="Compact"/>
+              <w:jc w:val="left"/>
+            </w:pPr>
+            <w:r>
+              <w:t xml:space="preserve">numérica</w:t>
+            </w:r>
+          </w:p>
+        </w:tc>
+        <w:tc>
+          <w:tcPr/>
+          <w:p>
+            <w:pPr>
+              <w:pStyle w:val="Compact"/>
+              <w:jc w:val="left"/>
+            </w:pPr>
+            <w:r>
+              <w:t xml:space="preserve">desviación estándar del grupo1</w:t>
+            </w:r>
+          </w:p>
+        </w:tc>
+      </w:tr>
+      <w:tr>
+        <w:tc>
+          <w:tcPr/>
+          <w:p>
+            <w:pPr>
+              <w:pStyle w:val="Compact"/>
+              <w:jc w:val="left"/>
+            </w:pPr>
+            <w:r>
+              <w:rPr>
+                <w:bCs/>
+                <w:b/>
+              </w:rPr>
+              <w:t xml:space="preserve">intPolDE2:</w:t>
+            </w:r>
+          </w:p>
+        </w:tc>
+        <w:tc>
+          <w:tcPr/>
+          <w:p>
+            <w:pPr>
+              <w:pStyle w:val="Compact"/>
+              <w:jc w:val="left"/>
+            </w:pPr>
+            <w:r>
+              <w:t xml:space="preserve">numérica</w:t>
+            </w:r>
+          </w:p>
+        </w:tc>
+        <w:tc>
+          <w:tcPr/>
+          <w:p>
+            <w:pPr>
+              <w:pStyle w:val="Compact"/>
+              <w:jc w:val="left"/>
+            </w:pPr>
+            <w:r>
+              <w:t xml:space="preserve">desviación estándar del grupo2</w:t>
+            </w:r>
+          </w:p>
+        </w:tc>
+      </w:tr>
+    </w:tbl>
+    <w:p>
+      <w:pPr>
+        <w:pStyle w:val="BodyText"/>
+      </w:pPr>
+      <w:r>
+        <w:t xml:space="preserve">A continuación se muestra la implementación:</w:t>
+      </w:r>
+    </w:p>
+    <w:p>
+      <w:pPr>
+        <w:pStyle w:val="SourceCode"/>
+      </w:pPr>
+      <w:r>
+        <w:rPr>
+          <w:rStyle w:val="CommentTok"/>
+        </w:rPr>
+        <w:t xml:space="preserve">#Seleccionamos a las personas menor de 40 años junto con el interés hacia la política que tienen</w:t>
+      </w:r>
+      <w:r>
+        <w:br/>
+      </w:r>
+      <w:r>
+        <w:rPr>
+          <w:rStyle w:val="NormalTok"/>
+        </w:rPr>
+        <w:t xml:space="preserve">interesPol1 </w:t>
+      </w:r>
+      <w:r>
+        <w:rPr>
+          <w:rStyle w:val="OtherTok"/>
+        </w:rPr>
+        <w:t xml:space="preserve">&lt;-</w:t>
+      </w:r>
+      <w:r>
+        <w:rPr>
+          <w:rStyle w:val="NormalTok"/>
+        </w:rPr>
+        <w:t xml:space="preserve"> Elecciones[Elecciones</w:t>
+      </w:r>
+      <w:r>
+        <w:rPr>
+          <w:rStyle w:val="SpecialCharTok"/>
+        </w:rPr>
+        <w:t xml:space="preserve">$</w:t>
+      </w:r>
+      <w:r>
+        <w:rPr>
+          <w:rStyle w:val="NormalTok"/>
+        </w:rPr>
+        <w:t xml:space="preserve">edad </w:t>
+      </w:r>
+      <w:r>
+        <w:rPr>
+          <w:rStyle w:val="SpecialCharTok"/>
+        </w:rPr>
+        <w:t xml:space="preserve">&lt;</w:t>
+      </w:r>
+      <w:r>
+        <w:rPr>
+          <w:rStyle w:val="NormalTok"/>
+        </w:rPr>
+        <w:t xml:space="preserve"> </w:t>
+      </w:r>
+      <w:r>
+        <w:rPr>
+          <w:rStyle w:val="DecValTok"/>
+        </w:rPr>
+        <w:t xml:space="preserve">40</w:t>
+      </w:r>
+      <w:r>
+        <w:rPr>
+          <w:rStyle w:val="NormalTok"/>
+        </w:rPr>
+        <w:t xml:space="preserve"> ,]</w:t>
+      </w:r>
+      <w:r>
+        <w:rPr>
+          <w:rStyle w:val="SpecialCharTok"/>
+        </w:rPr>
+        <w:t xml:space="preserve">$</w:t>
+      </w:r>
+      <w:r>
+        <w:rPr>
+          <w:rStyle w:val="NormalTok"/>
+        </w:rPr>
+        <w:t xml:space="preserve">interesPolítica</w:t>
+      </w:r>
+    </w:p>
+    <w:p>
+      <w:pPr>
+        <w:pStyle w:val="SourceCode"/>
+      </w:pPr>
+      <w:r>
+        <w:rPr>
+          <w:rStyle w:val="CommentTok"/>
+        </w:rPr>
+        <w:t xml:space="preserve">#Seleccionamos a las personas de 40 años o más, junto con el interés hacia la política que tienen</w:t>
+      </w:r>
+      <w:r>
+        <w:br/>
+      </w:r>
+      <w:r>
+        <w:rPr>
+          <w:rStyle w:val="NormalTok"/>
+        </w:rPr>
+        <w:t xml:space="preserve">interesPol2 </w:t>
+      </w:r>
+      <w:r>
+        <w:rPr>
+          <w:rStyle w:val="OtherTok"/>
+        </w:rPr>
+        <w:t xml:space="preserve">&lt;-</w:t>
+      </w:r>
+      <w:r>
+        <w:rPr>
+          <w:rStyle w:val="NormalTok"/>
+        </w:rPr>
+        <w:t xml:space="preserve"> Elecciones[Elecciones</w:t>
+      </w:r>
+      <w:r>
+        <w:rPr>
+          <w:rStyle w:val="SpecialCharTok"/>
+        </w:rPr>
+        <w:t xml:space="preserve">$</w:t>
+      </w:r>
+      <w:r>
+        <w:rPr>
+          <w:rStyle w:val="NormalTok"/>
+        </w:rPr>
+        <w:t xml:space="preserve">edad </w:t>
+      </w:r>
+      <w:r>
+        <w:rPr>
+          <w:rStyle w:val="SpecialCharTok"/>
+        </w:rPr>
+        <w:t xml:space="preserve">&gt;=</w:t>
+      </w:r>
+      <w:r>
+        <w:rPr>
+          <w:rStyle w:val="NormalTok"/>
+        </w:rPr>
+        <w:t xml:space="preserve"> </w:t>
+      </w:r>
+      <w:r>
+        <w:rPr>
+          <w:rStyle w:val="DecValTok"/>
+        </w:rPr>
+        <w:t xml:space="preserve">40</w:t>
+      </w:r>
+      <w:r>
+        <w:rPr>
+          <w:rStyle w:val="NormalTok"/>
+        </w:rPr>
+        <w:t xml:space="preserve"> ,]</w:t>
+      </w:r>
+      <w:r>
+        <w:rPr>
+          <w:rStyle w:val="SpecialCharTok"/>
+        </w:rPr>
+        <w:t xml:space="preserve">$</w:t>
+      </w:r>
+      <w:r>
+        <w:rPr>
+          <w:rStyle w:val="NormalTok"/>
+        </w:rPr>
+        <w:t xml:space="preserve">interesPolítica</w:t>
+      </w:r>
+    </w:p>
+    <w:p>
+      <w:pPr>
+        <w:pStyle w:val="SourceCode"/>
+      </w:pPr>
+      <w:r>
+        <w:rPr>
+          <w:rStyle w:val="CommentTok"/>
+        </w:rPr>
+        <w:t xml:space="preserve"># Sacamos la desviacion estándar del primer grupo</w:t>
+      </w:r>
+      <w:r>
+        <w:br/>
+      </w:r>
+      <w:r>
+        <w:rPr>
+          <w:rStyle w:val="NormalTok"/>
+        </w:rPr>
+        <w:t xml:space="preserve">intPolDE1 </w:t>
+      </w:r>
+      <w:r>
+        <w:rPr>
+          <w:rStyle w:val="OtherTok"/>
+        </w:rPr>
+        <w:t xml:space="preserve">&lt;-</w:t>
+      </w:r>
+      <w:r>
+        <w:rPr>
+          <w:rStyle w:val="NormalTok"/>
+        </w:rPr>
+        <w:t xml:space="preserve"> </w:t>
+      </w:r>
+      <w:r>
+        <w:rPr>
+          <w:rStyle w:val="FunctionTok"/>
+        </w:rPr>
+        <w:t xml:space="preserve">sd</w:t>
+      </w:r>
+      <w:r>
+        <w:rPr>
+          <w:rStyle w:val="NormalTok"/>
+        </w:rPr>
+        <w:t xml:space="preserve">(interesPol1)</w:t>
+      </w:r>
+      <w:r>
+        <w:br/>
+      </w:r>
+      <w:r>
+        <w:rPr>
+          <w:rStyle w:val="NormalTok"/>
+        </w:rPr>
+        <w:t xml:space="preserve">intPolDE1</w:t>
+      </w:r>
+    </w:p>
+    <w:p>
+      <w:pPr>
+        <w:pStyle w:val="SourceCode"/>
+      </w:pPr>
+      <w:r>
+        <w:rPr>
+          <w:rStyle w:val="VerbatimChar"/>
+        </w:rPr>
+        <w:t xml:space="preserve">## [1] 2.599643</w:t>
+      </w:r>
+    </w:p>
+    <w:p>
+      <w:pPr>
+        <w:pStyle w:val="SourceCode"/>
+      </w:pPr>
+      <w:r>
+        <w:rPr>
+          <w:rStyle w:val="CommentTok"/>
+        </w:rPr>
+        <w:t xml:space="preserve">#Desviacion estándar del segundo grupo.</w:t>
+      </w:r>
+      <w:r>
+        <w:br/>
+      </w:r>
+      <w:r>
+        <w:rPr>
+          <w:rStyle w:val="NormalTok"/>
+        </w:rPr>
+        <w:t xml:space="preserve">intPolDE2 </w:t>
+      </w:r>
+      <w:r>
+        <w:rPr>
+          <w:rStyle w:val="OtherTok"/>
+        </w:rPr>
+        <w:t xml:space="preserve">&lt;-</w:t>
+      </w:r>
+      <w:r>
+        <w:rPr>
+          <w:rStyle w:val="NormalTok"/>
+        </w:rPr>
+        <w:t xml:space="preserve"> </w:t>
+      </w:r>
+      <w:r>
+        <w:rPr>
+          <w:rStyle w:val="FunctionTok"/>
+        </w:rPr>
+        <w:t xml:space="preserve">sd</w:t>
+      </w:r>
+      <w:r>
+        <w:rPr>
+          <w:rStyle w:val="NormalTok"/>
+        </w:rPr>
+        <w:t xml:space="preserve">(intPolDE2)</w:t>
+      </w:r>
+      <w:r>
+        <w:br/>
+      </w:r>
+      <w:r>
+        <w:rPr>
+          <w:rStyle w:val="NormalTok"/>
+        </w:rPr>
+        <w:t xml:space="preserve">intPolDE2</w:t>
+      </w:r>
+    </w:p>
+    <w:p>
+      <w:pPr>
+        <w:pStyle w:val="SourceCode"/>
+      </w:pPr>
+      <w:r>
+        <w:rPr>
+          <w:rStyle w:val="VerbatimChar"/>
+        </w:rPr>
+        <w:t xml:space="preserve">## [1] 2.822799</w:t>
+      </w:r>
+    </w:p>
+    <w:p>
+      <w:pPr>
+        <w:pStyle w:val="FirstParagraph"/>
+      </w:pPr>
+      <w:r>
+        <w:t xml:space="preserve">A continuación la implementación de la prueba de hipótesis</w:t>
+      </w:r>
+    </w:p>
+    <w:p>
+      <w:pPr>
+        <w:pStyle w:val="SourceCode"/>
+      </w:pPr>
+      <w:r>
+        <w:rPr>
+          <w:rStyle w:val="NormalTok"/>
+        </w:rPr>
+        <w:t xml:space="preserve">BSDA</w:t>
+      </w:r>
+      <w:r>
+        <w:rPr>
+          <w:rStyle w:val="SpecialCharTok"/>
+        </w:rPr>
+        <w:t xml:space="preserve">::</w:t>
+      </w:r>
+      <w:r>
+        <w:rPr>
+          <w:rStyle w:val="FunctionTok"/>
+        </w:rPr>
+        <w:t xml:space="preserve">z.test</w:t>
+      </w:r>
+      <w:r>
+        <w:rPr>
+          <w:rStyle w:val="NormalTok"/>
+        </w:rPr>
+        <w:t xml:space="preserve">(</w:t>
+      </w:r>
+      <w:r>
+        <w:rPr>
+          <w:rStyle w:val="AttributeTok"/>
+        </w:rPr>
+        <w:t xml:space="preserve">x =</w:t>
+      </w:r>
+      <w:r>
+        <w:rPr>
+          <w:rStyle w:val="NormalTok"/>
+        </w:rPr>
+        <w:t xml:space="preserve"> interesPol1, </w:t>
+      </w:r>
+      <w:r>
+        <w:rPr>
+          <w:rStyle w:val="AttributeTok"/>
+        </w:rPr>
+        <w:t xml:space="preserve">y =</w:t>
+      </w:r>
+      <w:r>
+        <w:rPr>
+          <w:rStyle w:val="NormalTok"/>
+        </w:rPr>
+        <w:t xml:space="preserve"> interesPol2, </w:t>
+      </w:r>
+      <w:r>
+        <w:rPr>
+          <w:rStyle w:val="AttributeTok"/>
+        </w:rPr>
+        <w:t xml:space="preserve">alternative =</w:t>
+      </w:r>
+      <w:r>
+        <w:rPr>
+          <w:rStyle w:val="NormalTok"/>
+        </w:rPr>
+        <w:t xml:space="preserve"> </w:t>
+      </w:r>
+      <w:r>
+        <w:rPr>
+          <w:rStyle w:val="StringTok"/>
+        </w:rPr>
+        <w:t xml:space="preserve">"two.sided"</w:t>
+      </w:r>
+      <w:r>
+        <w:rPr>
+          <w:rStyle w:val="NormalTok"/>
+        </w:rPr>
+        <w:t xml:space="preserve"> , </w:t>
+      </w:r>
+      <w:r>
+        <w:rPr>
+          <w:rStyle w:val="AttributeTok"/>
+        </w:rPr>
+        <w:t xml:space="preserve">mu =</w:t>
+      </w:r>
+      <w:r>
+        <w:rPr>
+          <w:rStyle w:val="NormalTok"/>
+        </w:rPr>
+        <w:t xml:space="preserve"> </w:t>
+      </w:r>
+      <w:r>
+        <w:rPr>
+          <w:rStyle w:val="DecValTok"/>
+        </w:rPr>
+        <w:t xml:space="preserve">0</w:t>
+      </w:r>
+      <w:r>
+        <w:rPr>
+          <w:rStyle w:val="NormalTok"/>
+        </w:rPr>
+        <w:t xml:space="preserve">, </w:t>
+      </w:r>
+      <w:r>
+        <w:rPr>
+          <w:rStyle w:val="AttributeTok"/>
+        </w:rPr>
+        <w:t xml:space="preserve">sigma.x =</w:t>
+      </w:r>
+      <w:r>
+        <w:rPr>
+          <w:rStyle w:val="NormalTok"/>
+        </w:rPr>
+        <w:t xml:space="preserve"> intPolDE1, </w:t>
+      </w:r>
+      <w:r>
+        <w:rPr>
+          <w:rStyle w:val="AttributeTok"/>
+        </w:rPr>
+        <w:t xml:space="preserve">sigma.y =</w:t>
+      </w:r>
+      <w:r>
+        <w:rPr>
+          <w:rStyle w:val="NormalTok"/>
+        </w:rPr>
+        <w:t xml:space="preserve"> intPolDE2 ,</w:t>
+      </w:r>
+      <w:r>
+        <w:rPr>
+          <w:rStyle w:val="AttributeTok"/>
+        </w:rPr>
+        <w:t xml:space="preserve">conf.level =</w:t>
+      </w:r>
+      <w:r>
+        <w:rPr>
+          <w:rStyle w:val="NormalTok"/>
+        </w:rPr>
+        <w:t xml:space="preserve"> </w:t>
+      </w:r>
+      <w:r>
+        <w:rPr>
+          <w:rStyle w:val="FloatTok"/>
+        </w:rPr>
+        <w:t xml:space="preserve">0.90</w:t>
+      </w:r>
+      <w:r>
+        <w:rPr>
+          <w:rStyle w:val="NormalTok"/>
+        </w:rPr>
+        <w:t xml:space="preserve">)</w:t>
+      </w:r>
+    </w:p>
+    <w:p>
+      <w:pPr>
+        <w:pStyle w:val="SourceCode"/>
+      </w:pPr>
+      <w:r>
+        <w:rPr>
+          <w:rStyle w:val="VerbatimChar"/>
+        </w:rPr>
+        <w:t xml:space="preserve">## </w:t>
+      </w:r>
+      <w:r>
+        <w:br/>
+      </w:r>
+      <w:r>
+        <w:rPr>
+          <w:rStyle w:val="VerbatimChar"/>
+        </w:rPr>
+        <w:t xml:space="preserve">##  Two-sample z-Test</w:t>
+      </w:r>
+      <w:r>
+        <w:br/>
+      </w:r>
+      <w:r>
+        <w:rPr>
+          <w:rStyle w:val="VerbatimChar"/>
+        </w:rPr>
+        <w:t xml:space="preserve">## </w:t>
+      </w:r>
+      <w:r>
+        <w:br/>
+      </w:r>
+      <w:r>
+        <w:rPr>
+          <w:rStyle w:val="VerbatimChar"/>
+        </w:rPr>
+        <w:t xml:space="preserve">## data:  interesPol1 and interesPol2</w:t>
+      </w:r>
+      <w:r>
+        <w:br/>
+      </w:r>
+      <w:r>
+        <w:rPr>
+          <w:rStyle w:val="VerbatimChar"/>
+        </w:rPr>
+        <w:t xml:space="preserve">## z = -0.32578, p-value = 0.7446</w:t>
+      </w:r>
+      <w:r>
+        <w:br/>
+      </w:r>
+      <w:r>
+        <w:rPr>
+          <w:rStyle w:val="VerbatimChar"/>
+        </w:rPr>
+        <w:t xml:space="preserve">## alternative hypothesis: true difference in means is not equal to 0</w:t>
+      </w:r>
+      <w:r>
+        <w:br/>
+      </w:r>
+      <w:r>
+        <w:rPr>
+          <w:rStyle w:val="VerbatimChar"/>
+        </w:rPr>
+        <w:t xml:space="preserve">## 90 percent confidence interval:</w:t>
+      </w:r>
+      <w:r>
+        <w:br/>
+      </w:r>
+      <w:r>
+        <w:rPr>
+          <w:rStyle w:val="VerbatimChar"/>
+        </w:rPr>
+        <w:t xml:space="preserve">##  -0.6320728  0.4230857</w:t>
+      </w:r>
+      <w:r>
+        <w:br/>
+      </w:r>
+      <w:r>
+        <w:rPr>
+          <w:rStyle w:val="VerbatimChar"/>
+        </w:rPr>
+        <w:t xml:space="preserve">## sample estimates:</w:t>
+      </w:r>
+      <w:r>
+        <w:br/>
+      </w:r>
+      <w:r>
+        <w:rPr>
+          <w:rStyle w:val="VerbatimChar"/>
+        </w:rPr>
+        <w:t xml:space="preserve">## mean of x mean of y </w:t>
+      </w:r>
+      <w:r>
+        <w:br/>
+      </w:r>
+      <w:r>
+        <w:rPr>
+          <w:rStyle w:val="VerbatimChar"/>
+        </w:rPr>
+        <w:t xml:space="preserve">##  5.237200  5.341694</w:t>
+      </w:r>
+    </w:p>
+    <w:p>
+      <w:pPr>
+        <w:pStyle w:val="FirstParagraph"/>
+      </w:pPr>
+      <w:r>
+        <w:t xml:space="preserve">De lo obtenido podemos observar lo siguiente:</w:t>
+      </w:r>
+    </w:p>
+    <w:p>
+      <w:pPr>
+        <w:pStyle w:val="BodyText"/>
+      </w:pPr>
+      <m:oMath>
+        <m:r>
+          <m:t>R</m:t>
+        </m:r>
+        <m:r>
+          <m:t>A</m:t>
+        </m:r>
+        <m:r>
+          <m:rPr>
+            <m:sty m:val="p"/>
+          </m:rPr>
+          <m:t>:</m:t>
+        </m:r>
+        <m:r>
+          <m:rPr>
+            <m:sty m:val="p"/>
+          </m:rPr>
+          <m:t>]</m:t>
+        </m:r>
+        <m:r>
+          <m:rPr>
+            <m:sty m:val="p"/>
+          </m:rPr>
+          <m:t>−</m:t>
+        </m:r>
+        <m:r>
+          <m:t>0.6320728</m:t>
+        </m:r>
+        <m:r>
+          <m:rPr>
+            <m:sty m:val="p"/>
+          </m:rPr>
+          <m:t>,</m:t>
+        </m:r>
+        <m:r>
+          <m:t>0.4230857</m:t>
+        </m:r>
+        <m:r>
+          <m:rPr>
+            <m:sty m:val="p"/>
+          </m:rPr>
+          <m:t>[</m:t>
+        </m:r>
+      </m:oMath>
+    </w:p>
+    <w:p>
+      <w:pPr>
+        <w:pStyle w:val="BodyText"/>
+      </w:pPr>
+      <m:oMath>
+        <m:r>
+          <m:t>R</m:t>
+        </m:r>
+        <m:r>
+          <m:t>R</m:t>
+        </m:r>
+        <m:r>
+          <m:rPr>
+            <m:sty m:val="p"/>
+          </m:rPr>
+          <m:t>:</m:t>
+        </m:r>
+        <m:r>
+          <m:rPr>
+            <m:sty m:val="p"/>
+          </m:rPr>
+          <m:t>]</m:t>
+        </m:r>
+        <m:r>
+          <m:rPr>
+            <m:sty m:val="p"/>
+          </m:rPr>
+          <m:t>−</m:t>
+        </m:r>
+        <m:r>
+          <m:rPr>
+            <m:sty m:val="p"/>
+          </m:rPr>
+          <m:t>∞</m:t>
+        </m:r>
+        <m:r>
+          <m:rPr>
+            <m:sty m:val="p"/>
+          </m:rPr>
+          <m:t>,</m:t>
+        </m:r>
+        <m:r>
+          <m:rPr>
+            <m:sty m:val="p"/>
+          </m:rPr>
+          <m:t>−</m:t>
+        </m:r>
+        <m:r>
+          <m:t>0.6320728</m:t>
+        </m:r>
+        <m:d>
+          <m:dPr>
+            <m:begChr m:val="["/>
+            <m:endChr m:val="]"/>
+            <m:sepChr m:val=""/>
+            <m:grow/>
+          </m:dPr>
+          <m:e>
+            <m:r>
+              <m:rPr>
+                <m:sty m:val="p"/>
+              </m:rPr>
+              <m:t>∪</m:t>
+            </m:r>
+          </m:e>
+        </m:d>
+        <m:r>
+          <m:t>0.4230857</m:t>
+        </m:r>
+        <m:r>
+          <m:rPr>
+            <m:sty m:val="p"/>
+          </m:rPr>
+          <m:t>,</m:t>
+        </m:r>
+        <m:r>
+          <m:rPr>
+            <m:sty m:val="p"/>
+          </m:rPr>
+          <m:t>+</m:t>
+        </m:r>
+        <m:r>
+          <m:rPr>
+            <m:sty m:val="p"/>
+          </m:rPr>
+          <m:t>∞</m:t>
+        </m:r>
+        <m:r>
+          <m:rPr>
+            <m:sty m:val="p"/>
+          </m:rPr>
+          <m:t>[</m:t>
+        </m:r>
+      </m:oMath>
+    </w:p>
+    <w:p>
+      <w:pPr>
+        <w:pStyle w:val="BodyText"/>
+      </w:pPr>
+      <m:oMath>
+        <m:sSub>
+          <m:e>
+            <m:r>
+              <m:t>Z</m:t>
+            </m:r>
+          </m:e>
+          <m:sub>
+            <m:r>
+              <m:t>o</m:t>
+            </m:r>
+            <m:r>
+              <m:t>b</m:t>
+            </m:r>
+            <m:r>
+              <m:t>s</m:t>
+            </m:r>
+          </m:sub>
+        </m:sSub>
+        <m:r>
+          <m:rPr>
+            <m:sty m:val="p"/>
+          </m:rPr>
+          <m:t>=</m:t>
+        </m:r>
+        <m:r>
+          <m:rPr>
+            <m:sty m:val="p"/>
+          </m:rPr>
+          <m:t>−</m:t>
+        </m:r>
+        <m:r>
+          <m:t>0.32578</m:t>
+        </m:r>
+      </m:oMath>
+    </w:p>
+    <w:p>
+      <w:pPr>
+        <w:pStyle w:val="BodyText"/>
+      </w:pPr>
+      <m:oMath>
+        <m:r>
+          <m:t>P</m:t>
+        </m:r>
+        <m:r>
+          <m:rPr>
+            <m:sty m:val="p"/>
+          </m:rPr>
+          <m:t>=</m:t>
+        </m:r>
+        <m:r>
+          <m:t>0.7446</m:t>
+        </m:r>
+      </m:oMath>
+    </w:p>
+    <w:p>
+      <w:pPr>
+        <w:pStyle w:val="BodyText"/>
+      </w:pPr>
+      <m:oMath>
+        <m:sSub>
+          <m:e>
+            <m:r>
+              <m:t>μ</m:t>
+            </m:r>
+          </m:e>
+          <m:sub>
+            <m:r>
+              <m:t>1</m:t>
+            </m:r>
+          </m:sub>
+        </m:sSub>
+        <m:r>
+          <m:rPr>
+            <m:sty m:val="p"/>
+          </m:rPr>
+          <m:t>=</m:t>
+        </m:r>
+        <m:r>
+          <m:t>5.237200</m:t>
+        </m:r>
+      </m:oMath>
+    </w:p>
+    <w:p>
+      <w:pPr>
+        <w:pStyle w:val="BodyText"/>
+      </w:pPr>
+      <m:oMath>
+        <m:sSub>
+          <m:e>
+            <m:r>
+              <m:t>μ</m:t>
+            </m:r>
+          </m:e>
+          <m:sub>
+            <m:r>
+              <m:t>2</m:t>
+            </m:r>
+          </m:sub>
+        </m:sSub>
+        <m:r>
+          <m:rPr>
+            <m:sty m:val="p"/>
+          </m:rPr>
+          <m:t>=</m:t>
+        </m:r>
+        <m:r>
+          <m:t>5.341694</m:t>
+        </m:r>
+      </m:oMath>
+    </w:p>
+    <w:p>
+      <w:pPr>
+        <w:pStyle w:val="BodyText"/>
+      </w:pPr>
+      <w:r>
+        <w:t xml:space="preserve">Analizando los resultados, se concluye que no hay suficiente evidencia para rechazar</w:t>
+      </w:r>
+      <w:r>
+        <w:t xml:space="preserve"> </w:t>
+      </w:r>
+      <m:oMath>
+        <m:sSub>
+          <m:e>
+            <m:r>
+              <m:t>H</m:t>
+            </m:r>
+          </m:e>
+          <m:sub>
+            <m:r>
+              <m:t>0</m:t>
+            </m:r>
+          </m:sub>
+        </m:sSub>
+      </m:oMath>
+      <w:r>
+        <w:t xml:space="preserve"> </w:t>
+      </w:r>
+      <w:r>
+        <w:t xml:space="preserve">ya que el valor</w:t>
+      </w:r>
+      <w:r>
+        <w:t xml:space="preserve"> </w:t>
+      </w:r>
+      <m:oMath>
+        <m:r>
+          <m:t>0</m:t>
+        </m:r>
+        <m:r>
+          <m:rPr>
+            <m:sty m:val="p"/>
+          </m:rPr>
+          <m:t>∈</m:t>
+        </m:r>
+        <m:r>
+          <m:t>R</m:t>
+        </m:r>
+        <m:r>
+          <m:t>A</m:t>
+        </m:r>
+      </m:oMath>
+      <w:r>
+        <w:t xml:space="preserve"> </w:t>
+      </w:r>
+      <w:r>
+        <w:t xml:space="preserve">Por lo tanto lo planteado en el problema se concluye que es altamente probable que las medias de ambas poblaciones sean iguales.</w:t>
+      </w:r>
+    </w:p>
+    <w:p>
+      <w:r>
+        <w:pict>
+          <v:rect style="width:0;height:1.5pt" o:hralign="center" o:hrstd="t" o:hr="t"/>
+        </w:pict>
+      </w:r>
+    </w:p>
     <w:bookmarkEnd w:id="21"/>
+    <w:bookmarkEnd w:id="22"/>
     <w:sectPr/>
   </w:body>
 </w:document>

</xml_diff>